<commit_message>
vault backup: 2023-10-24 12:39:38
</commit_message>
<xml_diff>
--- a/Vakken/Journalistieke en Redactionele Vaardigheden/Interview/Feedback folder/v1/V4_Interview Vincent Icke Artikel.docx
+++ b/Vakken/Journalistieke en Redactionele Vaardigheden/Interview/Feedback folder/v1/V4_Interview Vincent Icke Artikel.docx
@@ -2216,7 +2216,6 @@
           <w:rFonts w:ascii="Helvetica" w:eastAsia="Times New Roman" w:hAnsi="Helvetica" w:cs="Helvetica"/>
           <w:sz w:val="24"/>
           <w:szCs w:val="24"/>
-          <w:highlight w:val="yellow"/>
           <w:lang w:val="nl-NL" w:eastAsia="en-NL"/>
         </w:rPr>
         <w:t>‘</w:t>
@@ -2226,7 +2225,6 @@
           <w:rFonts w:ascii="Helvetica" w:eastAsia="Times New Roman" w:hAnsi="Helvetica" w:cs="Helvetica"/>
           <w:sz w:val="24"/>
           <w:szCs w:val="24"/>
-          <w:highlight w:val="yellow"/>
           <w:lang w:val="nl-NL" w:eastAsia="en-NL"/>
         </w:rPr>
         <w:t xml:space="preserve">dat de structuur van het heelal te beschrijven is door een soort </w:t>
@@ -2236,7 +2234,6 @@
           <w:rFonts w:ascii="Helvetica" w:eastAsia="Times New Roman" w:hAnsi="Helvetica" w:cs="Helvetica"/>
           <w:sz w:val="24"/>
           <w:szCs w:val="24"/>
-          <w:highlight w:val="yellow"/>
           <w:lang w:val="nl-NL" w:eastAsia="en-NL"/>
         </w:rPr>
         <w:t>zeepbellen</w:t>
@@ -2246,7 +2243,6 @@
           <w:rFonts w:ascii="Helvetica" w:eastAsia="Times New Roman" w:hAnsi="Helvetica" w:cs="Helvetica"/>
           <w:sz w:val="24"/>
           <w:szCs w:val="24"/>
-          <w:highlight w:val="yellow"/>
           <w:lang w:val="nl-NL" w:eastAsia="en-NL"/>
         </w:rPr>
         <w:t xml:space="preserve"> structuur</w:t>
@@ -2256,7 +2252,6 @@
           <w:rFonts w:ascii="Helvetica" w:eastAsia="Times New Roman" w:hAnsi="Helvetica" w:cs="Helvetica"/>
           <w:sz w:val="24"/>
           <w:szCs w:val="24"/>
-          <w:highlight w:val="yellow"/>
           <w:lang w:val="nl-NL" w:eastAsia="en-NL"/>
         </w:rPr>
         <w:t>.’</w:t>
@@ -2266,17 +2261,15 @@
           <w:rFonts w:ascii="Helvetica" w:eastAsia="Times New Roman" w:hAnsi="Helvetica" w:cs="Helvetica"/>
           <w:sz w:val="24"/>
           <w:szCs w:val="24"/>
-          <w:highlight w:val="yellow"/>
-          <w:lang w:val="nl-NL" w:eastAsia="en-NL"/>
-        </w:rPr>
-        <w:t xml:space="preserve"> </w:t>
-      </w:r>
-      <w:r>
-        <w:rPr>
-          <w:rFonts w:ascii="Helvetica" w:eastAsia="Times New Roman" w:hAnsi="Helvetica" w:cs="Helvetica"/>
-          <w:sz w:val="24"/>
-          <w:szCs w:val="24"/>
-          <w:highlight w:val="yellow"/>
+          <w:lang w:val="nl-NL" w:eastAsia="en-NL"/>
+        </w:rPr>
+        <w:t xml:space="preserve"> </w:t>
+      </w:r>
+      <w:r>
+        <w:rPr>
+          <w:rFonts w:ascii="Helvetica" w:eastAsia="Times New Roman" w:hAnsi="Helvetica" w:cs="Helvetica"/>
+          <w:sz w:val="24"/>
+          <w:szCs w:val="24"/>
           <w:lang w:val="nl-NL" w:eastAsia="en-NL"/>
         </w:rPr>
         <w:t xml:space="preserve">Deze schuimstructuur </w:t>
@@ -2286,7 +2279,6 @@
           <w:rFonts w:ascii="Helvetica" w:eastAsia="Times New Roman" w:hAnsi="Helvetica" w:cs="Helvetica"/>
           <w:sz w:val="24"/>
           <w:szCs w:val="24"/>
-          <w:highlight w:val="yellow"/>
           <w:lang w:val="nl-NL" w:eastAsia="en-NL"/>
         </w:rPr>
         <w:t xml:space="preserve">ook wel een </w:t>
@@ -2297,7 +2289,6 @@
           <w:rFonts w:ascii="Helvetica" w:eastAsia="Times New Roman" w:hAnsi="Helvetica" w:cs="Helvetica"/>
           <w:sz w:val="24"/>
           <w:szCs w:val="24"/>
-          <w:highlight w:val="yellow"/>
           <w:lang w:val="nl-NL" w:eastAsia="en-NL"/>
         </w:rPr>
         <w:t>Voronoi</w:t>
@@ -2308,7 +2299,6 @@
           <w:rFonts w:ascii="Helvetica" w:eastAsia="Times New Roman" w:hAnsi="Helvetica" w:cs="Helvetica"/>
           <w:sz w:val="24"/>
           <w:szCs w:val="24"/>
-          <w:highlight w:val="yellow"/>
           <w:lang w:val="nl-NL" w:eastAsia="en-NL"/>
         </w:rPr>
         <w:t>-betegeling geeft de verdeling van ruimte aan.</w:t>
@@ -2318,17 +2308,15 @@
           <w:rFonts w:ascii="Helvetica" w:eastAsia="Times New Roman" w:hAnsi="Helvetica" w:cs="Helvetica"/>
           <w:sz w:val="24"/>
           <w:szCs w:val="24"/>
-          <w:highlight w:val="yellow"/>
-          <w:lang w:val="nl-NL" w:eastAsia="en-NL"/>
-        </w:rPr>
-        <w:t xml:space="preserve"> </w:t>
-      </w:r>
-      <w:r>
-        <w:rPr>
-          <w:rFonts w:ascii="Helvetica" w:eastAsia="Times New Roman" w:hAnsi="Helvetica" w:cs="Helvetica"/>
-          <w:sz w:val="24"/>
-          <w:szCs w:val="24"/>
-          <w:highlight w:val="yellow"/>
+          <w:lang w:val="nl-NL" w:eastAsia="en-NL"/>
+        </w:rPr>
+        <w:t xml:space="preserve"> </w:t>
+      </w:r>
+      <w:r>
+        <w:rPr>
+          <w:rFonts w:ascii="Helvetica" w:eastAsia="Times New Roman" w:hAnsi="Helvetica" w:cs="Helvetica"/>
+          <w:sz w:val="24"/>
+          <w:szCs w:val="24"/>
           <w:lang w:val="nl-NL" w:eastAsia="en-NL"/>
         </w:rPr>
         <w:t>‘</w:t>
@@ -2338,7 +2326,6 @@
           <w:rFonts w:ascii="Helvetica" w:eastAsia="Times New Roman" w:hAnsi="Helvetica" w:cs="Helvetica"/>
           <w:sz w:val="24"/>
           <w:szCs w:val="24"/>
-          <w:highlight w:val="yellow"/>
           <w:lang w:val="nl-NL" w:eastAsia="en-NL"/>
         </w:rPr>
         <w:t xml:space="preserve">Nou, je weet hoe dat gaat met zeepbellen. </w:t>
@@ -2348,7 +2335,6 @@
           <w:rFonts w:ascii="Helvetica" w:eastAsia="Times New Roman" w:hAnsi="Helvetica" w:cs="Helvetica"/>
           <w:sz w:val="24"/>
           <w:szCs w:val="24"/>
-          <w:highlight w:val="yellow"/>
           <w:lang w:val="nl-NL" w:eastAsia="en-NL"/>
         </w:rPr>
         <w:t xml:space="preserve">Die </w:t>
@@ -2358,7 +2344,6 @@
           <w:rFonts w:ascii="Helvetica" w:eastAsia="Times New Roman" w:hAnsi="Helvetica" w:cs="Helvetica"/>
           <w:sz w:val="24"/>
           <w:szCs w:val="24"/>
-          <w:highlight w:val="yellow"/>
           <w:lang w:val="nl-NL" w:eastAsia="en-NL"/>
         </w:rPr>
         <w:lastRenderedPageBreak/>
@@ -2369,7 +2354,6 @@
           <w:rFonts w:ascii="Helvetica" w:eastAsia="Times New Roman" w:hAnsi="Helvetica" w:cs="Helvetica"/>
           <w:sz w:val="24"/>
           <w:szCs w:val="24"/>
-          <w:highlight w:val="yellow"/>
           <w:lang w:val="nl-NL" w:eastAsia="en-NL"/>
         </w:rPr>
         <w:t>eepbellen bestaat uit platte stukjes</w:t>
@@ -2379,17 +2363,15 @@
           <w:rFonts w:ascii="Helvetica" w:eastAsia="Times New Roman" w:hAnsi="Helvetica" w:cs="Helvetica"/>
           <w:sz w:val="24"/>
           <w:szCs w:val="24"/>
-          <w:highlight w:val="yellow"/>
-          <w:lang w:val="nl-NL" w:eastAsia="en-NL"/>
-        </w:rPr>
-        <w:t xml:space="preserve"> </w:t>
-      </w:r>
-      <w:r>
-        <w:rPr>
-          <w:rFonts w:ascii="Helvetica" w:eastAsia="Times New Roman" w:hAnsi="Helvetica" w:cs="Helvetica"/>
-          <w:sz w:val="24"/>
-          <w:szCs w:val="24"/>
-          <w:highlight w:val="yellow"/>
+          <w:lang w:val="nl-NL" w:eastAsia="en-NL"/>
+        </w:rPr>
+        <w:t xml:space="preserve"> </w:t>
+      </w:r>
+      <w:r>
+        <w:rPr>
+          <w:rFonts w:ascii="Helvetica" w:eastAsia="Times New Roman" w:hAnsi="Helvetica" w:cs="Helvetica"/>
+          <w:sz w:val="24"/>
+          <w:szCs w:val="24"/>
           <w:lang w:val="nl-NL" w:eastAsia="en-NL"/>
         </w:rPr>
         <w:t>en die komen bij elkaar en die vormen dan een soort lijn</w:t>
@@ -2399,7 +2381,6 @@
           <w:rFonts w:ascii="Helvetica" w:eastAsia="Times New Roman" w:hAnsi="Helvetica" w:cs="Helvetica"/>
           <w:sz w:val="24"/>
           <w:szCs w:val="24"/>
-          <w:highlight w:val="yellow"/>
           <w:lang w:val="nl-NL" w:eastAsia="en-NL"/>
         </w:rPr>
         <w:t>.</w:t>
@@ -2409,17 +2390,15 @@
           <w:rFonts w:ascii="Helvetica" w:eastAsia="Times New Roman" w:hAnsi="Helvetica" w:cs="Helvetica"/>
           <w:sz w:val="24"/>
           <w:szCs w:val="24"/>
-          <w:highlight w:val="yellow"/>
-          <w:lang w:val="nl-NL" w:eastAsia="en-NL"/>
-        </w:rPr>
-        <w:t xml:space="preserve"> </w:t>
-      </w:r>
-      <w:r>
-        <w:rPr>
-          <w:rFonts w:ascii="Helvetica" w:eastAsia="Times New Roman" w:hAnsi="Helvetica" w:cs="Helvetica"/>
-          <w:sz w:val="24"/>
-          <w:szCs w:val="24"/>
-          <w:highlight w:val="yellow"/>
+          <w:lang w:val="nl-NL" w:eastAsia="en-NL"/>
+        </w:rPr>
+        <w:t xml:space="preserve"> </w:t>
+      </w:r>
+      <w:r>
+        <w:rPr>
+          <w:rFonts w:ascii="Helvetica" w:eastAsia="Times New Roman" w:hAnsi="Helvetica" w:cs="Helvetica"/>
+          <w:sz w:val="24"/>
+          <w:szCs w:val="24"/>
           <w:lang w:val="nl-NL" w:eastAsia="en-NL"/>
         </w:rPr>
         <w:t>Waar</w:t>
@@ -2429,7 +2408,6 @@
           <w:rFonts w:ascii="Helvetica" w:eastAsia="Times New Roman" w:hAnsi="Helvetica" w:cs="Helvetica"/>
           <w:sz w:val="24"/>
           <w:szCs w:val="24"/>
-          <w:highlight w:val="yellow"/>
           <w:lang w:val="nl-NL" w:eastAsia="en-NL"/>
         </w:rPr>
         <w:t xml:space="preserve"> die lijnen bij elkaar komen krijg je een knooppunt</w:t>
@@ -2439,7 +2417,6 @@
           <w:rFonts w:ascii="Helvetica" w:eastAsia="Times New Roman" w:hAnsi="Helvetica" w:cs="Helvetica"/>
           <w:sz w:val="24"/>
           <w:szCs w:val="24"/>
-          <w:highlight w:val="yellow"/>
           <w:lang w:val="nl-NL" w:eastAsia="en-NL"/>
         </w:rPr>
         <w:t xml:space="preserve">.’ </w:t>
@@ -2449,17 +2426,15 @@
           <w:rFonts w:ascii="Helvetica" w:eastAsia="Times New Roman" w:hAnsi="Helvetica" w:cs="Helvetica"/>
           <w:sz w:val="24"/>
           <w:szCs w:val="24"/>
-          <w:highlight w:val="yellow"/>
-          <w:lang w:val="nl-NL" w:eastAsia="en-NL"/>
-        </w:rPr>
-        <w:t xml:space="preserve"> </w:t>
-      </w:r>
-      <w:r>
-        <w:rPr>
-          <w:rFonts w:ascii="Helvetica" w:eastAsia="Times New Roman" w:hAnsi="Helvetica" w:cs="Helvetica"/>
-          <w:sz w:val="24"/>
-          <w:szCs w:val="24"/>
-          <w:highlight w:val="yellow"/>
+          <w:lang w:val="nl-NL" w:eastAsia="en-NL"/>
+        </w:rPr>
+        <w:t xml:space="preserve"> </w:t>
+      </w:r>
+      <w:r>
+        <w:rPr>
+          <w:rFonts w:ascii="Helvetica" w:eastAsia="Times New Roman" w:hAnsi="Helvetica" w:cs="Helvetica"/>
+          <w:sz w:val="24"/>
+          <w:szCs w:val="24"/>
           <w:lang w:val="nl-NL" w:eastAsia="en-NL"/>
         </w:rPr>
         <w:t>Je kan de structuur van het Heelal beschrijven</w:t>
@@ -2469,7 +2444,6 @@
           <w:rFonts w:ascii="Helvetica" w:eastAsia="Times New Roman" w:hAnsi="Helvetica" w:cs="Helvetica"/>
           <w:sz w:val="24"/>
           <w:szCs w:val="24"/>
-          <w:highlight w:val="yellow"/>
           <w:lang w:val="nl-NL" w:eastAsia="en-NL"/>
         </w:rPr>
         <w:t xml:space="preserve"> In de vorm van een soort van schuim, structuur of spons structuur. Nou, dat kan je op de achterkant van een postzegel opschrijven en dat bleek inderdaad te kloppen. Als je nu kijkt naar de grootschalige berekeningen die je gedaan worden. Dus Mensen die maandenlang supercomputers Laten stampen om dit soort dingen uit te rekenen, dan zie je precies die Belle structuur en daar ben ik heel blij.</w:t>
@@ -16073,13 +16047,13 @@
 <w15:commentsEx xmlns:wpc="http://schemas.microsoft.com/office/word/2010/wordprocessingCanvas" xmlns:cx="http://schemas.microsoft.com/office/drawing/2014/chartex" xmlns:cx1="http://schemas.microsoft.com/office/drawing/2015/9/8/chartex" xmlns:cx2="http://schemas.microsoft.com/office/drawing/2015/10/21/chartex" xmlns:cx3="http://schemas.microsoft.com/office/drawing/2016/5/9/chartex" xmlns:cx4="http://schemas.microsoft.com/office/drawing/2016/5/10/chartex" xmlns:cx5="http://schemas.microsoft.com/office/drawing/2016/5/11/chartex" xmlns:cx6="http://schemas.microsoft.com/office/drawing/2016/5/12/chartex" xmlns:cx7="http://schemas.microsoft.com/office/drawing/2016/5/13/chartex" xmlns:cx8="http://schemas.microsoft.com/office/drawing/2016/5/14/chartex" xmlns:mc="http://schemas.openxmlformats.org/markup-compatibility/2006" xmlns:aink="http://schemas.microsoft.com/office/drawing/2016/ink" xmlns:am3d="http://schemas.microsoft.com/office/drawing/2017/model3d" xmlns:o="urn:schemas-microsoft-com:office:office" xmlns:oel="http://schemas.microsoft.com/office/2019/extlst" xmlns:r="http://schemas.openxmlformats.org/officeDocument/2006/relationships" xmlns:m="http://schemas.openxmlformats.org/officeDocument/2006/math" xmlns:v="urn:schemas-microsoft-com:vml" xmlns:wp14="http://schemas.microsoft.com/office/word/2010/wordprocessingDrawing" xmlns:wp="http://schemas.openxmlformats.org/drawingml/2006/wordprocessingDrawing" xmlns:w10="urn:schemas-microsoft-com:office:word" xmlns:w="http://schemas.openxmlformats.org/wordprocessingml/2006/main" xmlns:w14="http://schemas.microsoft.com/office/word/2010/wordml" xmlns:w15="http://schemas.microsoft.com/office/word/2012/wordml" xmlns:w16cex="http://schemas.microsoft.com/office/word/2018/wordml/cex" xmlns:w16cid="http://schemas.microsoft.com/office/word/2016/wordml/cid" xmlns:w16="http://schemas.microsoft.com/office/word/2018/wordml" xmlns:w16sdtdh="http://schemas.microsoft.com/office/word/2020/wordml/sdtdatahash" xmlns:w16se="http://schemas.microsoft.com/office/word/2015/wordml/symex" xmlns:wpg="http://schemas.microsoft.com/office/word/2010/wordprocessingGroup" xmlns:wpi="http://schemas.microsoft.com/office/word/2010/wordprocessingInk" xmlns:wne="http://schemas.microsoft.com/office/word/2006/wordml" xmlns:wps="http://schemas.microsoft.com/office/word/2010/wordprocessingShape" mc:Ignorable="w14 w15 w16se w16cid w16 w16cex w16sdtdh wp14">
   <w15:commentEx w15:paraId="3C86B772" w15:done="1"/>
   <w15:commentEx w15:paraId="07FCEE05" w15:done="1"/>
-  <w15:commentEx w15:paraId="7A4375AD" w15:done="0"/>
+  <w15:commentEx w15:paraId="7A4375AD" w15:done="1"/>
   <w15:commentEx w15:paraId="4EFE9587" w15:done="1"/>
-  <w15:commentEx w15:paraId="2BE1E897" w15:done="0"/>
+  <w15:commentEx w15:paraId="2BE1E897" w15:done="1"/>
   <w15:commentEx w15:paraId="20D49D37" w15:done="1"/>
   <w15:commentEx w15:paraId="67BA5B87" w15:done="1"/>
   <w15:commentEx w15:paraId="4377FD61" w15:done="1"/>
-  <w15:commentEx w15:paraId="50E98558" w15:done="0"/>
+  <w15:commentEx w15:paraId="50E98558" w15:done="1"/>
   <w15:commentEx w15:paraId="40EAA600" w15:done="0"/>
 </w15:commentsEx>
 </file>

</xml_diff>